<commit_message>
code cleanum, extra sprawko, additional plots
</commit_message>
<xml_diff>
--- a/lab5/Sprawozdanie lab5.docx
+++ b/lab5/Sprawozdanie lab5.docx
@@ -22759,7 +22759,83 @@
         <w:rPr>
           <w:rtl w:val="0"/>
         </w:rPr>
-        <w:t xml:space="preserve">. </w:t>
+        <w:t>, przy za</w:t>
+      </w:r>
+      <w:r>
+        <w:rPr>
+          <w:rtl w:val="0"/>
+        </w:rPr>
+        <w:t>ł</w:t>
+      </w:r>
+      <w:r>
+        <w:rPr>
+          <w:rtl w:val="0"/>
+        </w:rPr>
+        <w:t>o</w:t>
+      </w:r>
+      <w:r>
+        <w:rPr>
+          <w:rtl w:val="0"/>
+        </w:rPr>
+        <w:t>ż</w:t>
+      </w:r>
+      <w:r>
+        <w:rPr>
+          <w:rtl w:val="0"/>
+        </w:rPr>
+        <w:t>eniu zaszczepienia populacji na poziomie 30%.</w:t>
+      </w:r>
+      <w:r>
+        <w:drawing xmlns:a="http://schemas.openxmlformats.org/drawingml/2006/main">
+          <wp:anchor distT="152400" distB="152400" distL="152400" distR="152400" simplePos="0" relativeHeight="251660288" behindDoc="0" locked="0" layoutInCell="1" allowOverlap="1">
+            <wp:simplePos x="0" y="0"/>
+            <wp:positionH relativeFrom="margin">
+              <wp:posOffset>-6350</wp:posOffset>
+            </wp:positionH>
+            <wp:positionV relativeFrom="line">
+              <wp:posOffset>325411</wp:posOffset>
+            </wp:positionV>
+            <wp:extent cx="6120057" cy="4590043"/>
+            <wp:effectExtent l="0" t="0" r="0" b="0"/>
+            <wp:wrapTopAndBottom distT="152400" distB="152400"/>
+            <wp:docPr id="1073741826" name="officeArt object" descr="Image"/>
+            <wp:cNvGraphicFramePr/>
+            <a:graphic xmlns:a="http://schemas.openxmlformats.org/drawingml/2006/main">
+              <a:graphicData uri="http://schemas.openxmlformats.org/drawingml/2006/picture">
+                <pic:pic xmlns:pic="http://schemas.openxmlformats.org/drawingml/2006/picture">
+                  <pic:nvPicPr>
+                    <pic:cNvPr id="1073741826" name="Image" descr="Image"/>
+                    <pic:cNvPicPr>
+                      <a:picLocks noChangeAspect="1"/>
+                    </pic:cNvPicPr>
+                  </pic:nvPicPr>
+                  <pic:blipFill>
+                    <a:blip r:embed="rId5">
+                      <a:extLst/>
+                    </a:blip>
+                    <a:stretch>
+                      <a:fillRect/>
+                    </a:stretch>
+                  </pic:blipFill>
+                  <pic:spPr>
+                    <a:xfrm>
+                      <a:off x="0" y="0"/>
+                      <a:ext cx="6120057" cy="4590043"/>
+                    </a:xfrm>
+                    <a:prstGeom prst="rect">
+                      <a:avLst/>
+                    </a:prstGeom>
+                    <a:ln w="12700" cap="flat">
+                      <a:noFill/>
+                      <a:miter lim="400000"/>
+                    </a:ln>
+                    <a:effectLst/>
+                  </pic:spPr>
+                </pic:pic>
+              </a:graphicData>
+            </a:graphic>
+          </wp:anchor>
+        </w:drawing>
       </w:r>
     </w:p>
     <w:p>
@@ -22774,9 +22850,1297 @@
         <w:t xml:space="preserve"> </w:t>
       </w:r>
     </w:p>
+    <w:p>
+      <w:pPr>
+        <w:pStyle w:val="Body"/>
+        <w:bidi w:val="0"/>
+      </w:pPr>
+      <w:r>
+        <w:rPr>
+          <w:rtl w:val="0"/>
+        </w:rPr>
+        <w:t>Zak</w:t>
+      </w:r>
+      <w:r>
+        <w:rPr>
+          <w:rtl w:val="0"/>
+        </w:rPr>
+        <w:t>ł</w:t>
+      </w:r>
+      <w:r>
+        <w:rPr>
+          <w:rtl w:val="0"/>
+        </w:rPr>
+        <w:t>adaj</w:t>
+      </w:r>
+      <w:r>
+        <w:rPr>
+          <w:rtl w:val="0"/>
+        </w:rPr>
+        <w:t>ą</w:t>
+      </w:r>
+      <w:r>
+        <w:rPr>
+          <w:rtl w:val="0"/>
+        </w:rPr>
+        <w:t>c optymaln</w:t>
+      </w:r>
+      <w:r>
+        <w:rPr>
+          <w:rtl w:val="0"/>
+        </w:rPr>
+        <w:t xml:space="preserve">ą </w:t>
+      </w:r>
+      <w:r>
+        <w:rPr>
+          <w:rtl w:val="0"/>
+        </w:rPr>
+        <w:t>cz</w:t>
+      </w:r>
+      <w:r>
+        <w:rPr>
+          <w:rtl w:val="0"/>
+        </w:rPr>
+        <w:t xml:space="preserve">ęść </w:t>
+      </w:r>
+      <w:r>
+        <w:rPr>
+          <w:rtl w:val="0"/>
+        </w:rPr>
+        <w:t>zaszczepionej populacji na poziomie 30% wsp</w:t>
+      </w:r>
+      <w:r>
+        <w:rPr>
+          <w:rtl w:val="0"/>
+        </w:rPr>
+        <w:t>ół</w:t>
+      </w:r>
+      <w:r>
+        <w:rPr>
+          <w:rtl w:val="0"/>
+        </w:rPr>
+        <w:t>czynnik beta potrafi znacznie wp</w:t>
+      </w:r>
+      <w:r>
+        <w:rPr>
+          <w:rtl w:val="0"/>
+        </w:rPr>
+        <w:t>ł</w:t>
+      </w:r>
+      <w:r>
+        <w:rPr>
+          <w:rtl w:val="0"/>
+        </w:rPr>
+        <w:t>yn</w:t>
+      </w:r>
+      <w:r>
+        <w:rPr>
+          <w:rtl w:val="0"/>
+        </w:rPr>
+        <w:t xml:space="preserve">ąć </w:t>
+      </w:r>
+      <w:r>
+        <w:rPr>
+          <w:rtl w:val="0"/>
+        </w:rPr>
+        <w:t>na przebieg epidemii. W cz</w:t>
+      </w:r>
+      <w:r>
+        <w:rPr>
+          <w:rtl w:val="0"/>
+        </w:rPr>
+        <w:t>ęś</w:t>
+      </w:r>
+      <w:r>
+        <w:rPr>
+          <w:rtl w:val="0"/>
+        </w:rPr>
+        <w:t>ci od 0.0 do 0.4 odnotowuje si</w:t>
+      </w:r>
+      <w:r>
+        <w:rPr>
+          <w:rtl w:val="0"/>
+        </w:rPr>
+        <w:t>ę </w:t>
+      </w:r>
+      <w:r>
+        <w:rPr>
+          <w:rtl w:val="0"/>
+        </w:rPr>
+        <w:t>nisk</w:t>
+      </w:r>
+      <w:r>
+        <w:rPr>
+          <w:rtl w:val="0"/>
+        </w:rPr>
+        <w:t>ą </w:t>
+      </w:r>
+      <w:r>
+        <w:rPr>
+          <w:rtl w:val="0"/>
+        </w:rPr>
+        <w:t>transmisj</w:t>
+      </w:r>
+      <w:r>
+        <w:rPr>
+          <w:rtl w:val="0"/>
+        </w:rPr>
+        <w:t>ę </w:t>
+      </w:r>
+      <w:r>
+        <w:rPr>
+          <w:rtl w:val="0"/>
+        </w:rPr>
+        <w:t>choroby na populacj</w:t>
+      </w:r>
+      <w:r>
+        <w:rPr>
+          <w:rtl w:val="0"/>
+        </w:rPr>
+        <w:t>ę</w:t>
+      </w:r>
+      <w:r>
+        <w:rPr>
+          <w:rtl w:val="0"/>
+        </w:rPr>
+        <w:t>. W przypadku 0.6 do 1.0 przenoszenie choroby jest znacznie cz</w:t>
+      </w:r>
+      <w:r>
+        <w:rPr>
+          <w:rtl w:val="0"/>
+        </w:rPr>
+        <w:t>ę</w:t>
+      </w:r>
+      <w:r>
+        <w:rPr>
+          <w:rtl w:val="0"/>
+        </w:rPr>
+        <w:t>stsze, wyszczepienie 30% nie wystarcza aby wi</w:t>
+      </w:r>
+      <w:r>
+        <w:rPr>
+          <w:rtl w:val="0"/>
+        </w:rPr>
+        <w:t>ę</w:t>
+      </w:r>
+      <w:r>
+        <w:rPr>
+          <w:rtl w:val="0"/>
+        </w:rPr>
+        <w:t>kszo</w:t>
+      </w:r>
+      <w:r>
+        <w:rPr>
+          <w:rtl w:val="0"/>
+        </w:rPr>
+        <w:t xml:space="preserve">ść </w:t>
+      </w:r>
+      <w:r>
+        <w:rPr>
+          <w:rtl w:val="0"/>
+        </w:rPr>
+        <w:t>populacji stanowi</w:t>
+      </w:r>
+      <w:r>
+        <w:rPr>
+          <w:rtl w:val="0"/>
+        </w:rPr>
+        <w:t>ł</w:t>
+      </w:r>
+      <w:r>
+        <w:rPr>
+          <w:rtl w:val="0"/>
+        </w:rPr>
+        <w:t>y osobniki podatne.</w:t>
+      </w:r>
+    </w:p>
+    <w:p>
+      <w:pPr>
+        <w:pStyle w:val="Body"/>
+        <w:bidi w:val="0"/>
+      </w:pPr>
+      <w:r>
+        <w:rPr>
+          <w:rtl w:val="0"/>
+        </w:rPr>
+        <w:t>Warto</w:t>
+      </w:r>
+      <w:r>
+        <w:rPr>
+          <w:rtl w:val="0"/>
+        </w:rPr>
+        <w:t>ść </w:t>
+      </w:r>
+      <w:r>
+        <w:rPr>
+          <w:rtl w:val="0"/>
+        </w:rPr>
+        <w:t>wsp</w:t>
+      </w:r>
+      <w:r>
+        <w:rPr>
+          <w:rtl w:val="0"/>
+        </w:rPr>
+        <w:t>ół</w:t>
+      </w:r>
+      <w:r>
+        <w:rPr>
+          <w:rtl w:val="0"/>
+        </w:rPr>
+        <w:t>czynnika beta 0.5 wydaje si</w:t>
+      </w:r>
+      <w:r>
+        <w:rPr>
+          <w:rtl w:val="0"/>
+        </w:rPr>
+        <w:t xml:space="preserve">ę </w:t>
+      </w:r>
+      <w:r>
+        <w:rPr>
+          <w:rtl w:val="0"/>
+        </w:rPr>
+        <w:t>by</w:t>
+      </w:r>
+      <w:r>
+        <w:rPr>
+          <w:rtl w:val="0"/>
+        </w:rPr>
+        <w:t xml:space="preserve">ć </w:t>
+      </w:r>
+      <w:r>
+        <w:rPr>
+          <w:rtl w:val="0"/>
+        </w:rPr>
+        <w:t>optymaln</w:t>
+      </w:r>
+      <w:r>
+        <w:rPr>
+          <w:rtl w:val="0"/>
+        </w:rPr>
+        <w:t>ą </w:t>
+      </w:r>
+      <w:r>
+        <w:rPr>
+          <w:rtl w:val="0"/>
+        </w:rPr>
+        <w:t>warto</w:t>
+      </w:r>
+      <w:r>
+        <w:rPr>
+          <w:rtl w:val="0"/>
+        </w:rPr>
+        <w:t>ś</w:t>
+      </w:r>
+      <w:r>
+        <w:rPr>
+          <w:rtl w:val="0"/>
+        </w:rPr>
+        <w:t>ci</w:t>
+      </w:r>
+      <w:r>
+        <w:rPr>
+          <w:rtl w:val="0"/>
+        </w:rPr>
+        <w:t xml:space="preserve">ą </w:t>
+      </w:r>
+      <w:r>
+        <w:rPr>
+          <w:rtl w:val="0"/>
+        </w:rPr>
+        <w:t>pod wzgl</w:t>
+      </w:r>
+      <w:r>
+        <w:rPr>
+          <w:rtl w:val="0"/>
+        </w:rPr>
+        <w:t>ę</w:t>
+      </w:r>
+      <w:r>
+        <w:rPr>
+          <w:rtl w:val="0"/>
+        </w:rPr>
+        <w:t>dem balansu przebiegu symulacji.</w:t>
+      </w:r>
+    </w:p>
+    <w:p>
+      <w:pPr>
+        <w:pStyle w:val="Body"/>
+        <w:bidi w:val="0"/>
+      </w:pPr>
+    </w:p>
+    <w:p>
+      <w:pPr>
+        <w:pStyle w:val="Body"/>
+        <w:bidi w:val="0"/>
+      </w:pPr>
+    </w:p>
+    <w:p>
+      <w:pPr>
+        <w:pStyle w:val="Body"/>
+        <w:bidi w:val="0"/>
+      </w:pPr>
+      <w:r>
+        <w:rPr>
+          <w:rtl w:val="0"/>
+        </w:rPr>
+        <w:t>Zak</w:t>
+      </w:r>
+      <w:r>
+        <w:rPr>
+          <w:rtl w:val="0"/>
+        </w:rPr>
+        <w:t>ł</w:t>
+      </w:r>
+      <w:r>
+        <w:rPr>
+          <w:rtl w:val="0"/>
+        </w:rPr>
+        <w:t>adaj</w:t>
+      </w:r>
+      <w:r>
+        <w:rPr>
+          <w:rtl w:val="0"/>
+        </w:rPr>
+        <w:t>ą</w:t>
+      </w:r>
+      <w:r>
+        <w:rPr>
+          <w:rtl w:val="0"/>
+        </w:rPr>
+        <w:t>c optymaln</w:t>
+      </w:r>
+      <w:r>
+        <w:rPr>
+          <w:rtl w:val="0"/>
+        </w:rPr>
+        <w:t xml:space="preserve">ą </w:t>
+      </w:r>
+      <w:r>
+        <w:rPr>
+          <w:rtl w:val="0"/>
+        </w:rPr>
+        <w:t>cz</w:t>
+      </w:r>
+      <w:r>
+        <w:rPr>
+          <w:rtl w:val="0"/>
+        </w:rPr>
+        <w:t xml:space="preserve">ęść </w:t>
+      </w:r>
+      <w:r>
+        <w:rPr>
+          <w:rtl w:val="0"/>
+        </w:rPr>
+        <w:t>zaszczepionej populacji na poziomie 30% wsp</w:t>
+      </w:r>
+      <w:r>
+        <w:rPr>
+          <w:rtl w:val="0"/>
+        </w:rPr>
+        <w:t>ół</w:t>
+      </w:r>
+      <w:r>
+        <w:rPr>
+          <w:rtl w:val="0"/>
+        </w:rPr>
+        <w:t>czynnik gamma tak</w:t>
+      </w:r>
+      <w:r>
+        <w:rPr>
+          <w:rtl w:val="0"/>
+        </w:rPr>
+        <w:t>ż</w:t>
+      </w:r>
+      <w:r>
+        <w:rPr>
+          <w:rtl w:val="0"/>
+        </w:rPr>
+        <w:t>e znacz</w:t>
+      </w:r>
+      <w:r>
+        <w:rPr>
+          <w:rtl w:val="0"/>
+        </w:rPr>
+        <w:t>ą</w:t>
+      </w:r>
+      <w:r>
+        <w:rPr>
+          <w:rtl w:val="0"/>
+        </w:rPr>
+        <w:t>co wp</w:t>
+      </w:r>
+      <w:r>
+        <w:rPr>
+          <w:rtl w:val="0"/>
+        </w:rPr>
+        <w:t>ł</w:t>
+      </w:r>
+      <w:r>
+        <w:rPr>
+          <w:rtl w:val="0"/>
+        </w:rPr>
+        <w:t>ywa na przebieg epidemii. W cz</w:t>
+      </w:r>
+      <w:r>
+        <w:rPr>
+          <w:rtl w:val="0"/>
+        </w:rPr>
+        <w:t>ęś</w:t>
+      </w:r>
+      <w:r>
+        <w:rPr>
+          <w:rtl w:val="0"/>
+        </w:rPr>
+        <w:t>ci od 0.0 do 0.2 odnotowuje si</w:t>
+      </w:r>
+      <w:r>
+        <w:rPr>
+          <w:rtl w:val="0"/>
+        </w:rPr>
+        <w:t>ę </w:t>
+      </w:r>
+      <w:r>
+        <w:rPr>
+          <w:rtl w:val="0"/>
+        </w:rPr>
+        <w:t>wysok</w:t>
+      </w:r>
+      <w:r>
+        <w:rPr>
+          <w:rtl w:val="0"/>
+        </w:rPr>
+        <w:t>ą </w:t>
+      </w:r>
+      <w:r>
+        <w:rPr>
+          <w:rtl w:val="0"/>
+        </w:rPr>
+        <w:t>transmisj</w:t>
+      </w:r>
+      <w:r>
+        <w:rPr>
+          <w:rtl w:val="0"/>
+        </w:rPr>
+        <w:t>ę </w:t>
+      </w:r>
+      <w:r>
+        <w:rPr>
+          <w:rtl w:val="0"/>
+        </w:rPr>
+        <w:t>choroby w populacji. W przypadku 0.4 do 1.0 osobniki zara</w:t>
+      </w:r>
+      <w:r>
+        <w:rPr>
+          <w:rtl w:val="0"/>
+        </w:rPr>
+        <w:t>ż</w:t>
+      </w:r>
+      <w:r>
+        <w:rPr>
+          <w:rtl w:val="0"/>
+        </w:rPr>
+        <w:t>one zdrowiej</w:t>
+      </w:r>
+      <w:r>
+        <w:rPr>
+          <w:rtl w:val="0"/>
+        </w:rPr>
+        <w:t xml:space="preserve">ą </w:t>
+      </w:r>
+      <w:r>
+        <w:rPr>
+          <w:rtl w:val="0"/>
+        </w:rPr>
+        <w:t xml:space="preserve">na tyle szybko, </w:t>
+      </w:r>
+      <w:r>
+        <w:rPr>
+          <w:rtl w:val="0"/>
+        </w:rPr>
+        <w:t>ż</w:t>
+      </w:r>
+      <w:r>
+        <w:rPr>
+          <w:rtl w:val="0"/>
+        </w:rPr>
+        <w:t>e zapobiegaj</w:t>
+      </w:r>
+      <w:r>
+        <w:rPr>
+          <w:rtl w:val="0"/>
+        </w:rPr>
+        <w:t xml:space="preserve">ą </w:t>
+      </w:r>
+      <w:r>
+        <w:rPr>
+          <w:rtl w:val="0"/>
+        </w:rPr>
+        <w:t>rozwojowi epidemii, wyszczepienie 30% w zupe</w:t>
+      </w:r>
+      <w:r>
+        <w:rPr>
+          <w:rtl w:val="0"/>
+        </w:rPr>
+        <w:t>ł</w:t>
+      </w:r>
+      <w:r>
+        <w:rPr>
+          <w:rtl w:val="0"/>
+        </w:rPr>
+        <w:t>no</w:t>
+      </w:r>
+      <w:r>
+        <w:rPr>
+          <w:rtl w:val="0"/>
+        </w:rPr>
+        <w:t>ś</w:t>
+      </w:r>
+      <w:r>
+        <w:rPr>
+          <w:rtl w:val="0"/>
+        </w:rPr>
+        <w:t>ci wystarcza aby wi</w:t>
+      </w:r>
+      <w:r>
+        <w:rPr>
+          <w:rtl w:val="0"/>
+        </w:rPr>
+        <w:t>ę</w:t>
+      </w:r>
+      <w:r>
+        <w:rPr>
+          <w:rtl w:val="0"/>
+        </w:rPr>
+        <w:t>kszo</w:t>
+      </w:r>
+      <w:r>
+        <w:rPr>
+          <w:rtl w:val="0"/>
+        </w:rPr>
+        <w:t xml:space="preserve">ść </w:t>
+      </w:r>
+      <w:r>
+        <w:rPr>
+          <w:rtl w:val="0"/>
+        </w:rPr>
+        <w:t>populacji stanowi</w:t>
+      </w:r>
+      <w:r>
+        <w:rPr>
+          <w:rtl w:val="0"/>
+        </w:rPr>
+        <w:t>ł</w:t>
+      </w:r>
+      <w:r>
+        <w:rPr>
+          <w:rtl w:val="0"/>
+        </w:rPr>
+        <w:t>y osobniki podatne.</w:t>
+      </w:r>
+    </w:p>
+    <w:p>
+      <w:pPr>
+        <w:pStyle w:val="Body"/>
+        <w:bidi w:val="0"/>
+      </w:pPr>
+      <w:r>
+        <w:rPr>
+          <w:rtl w:val="0"/>
+        </w:rPr>
+        <w:t>Warto</w:t>
+      </w:r>
+      <w:r>
+        <w:rPr>
+          <w:rtl w:val="0"/>
+        </w:rPr>
+        <w:t>ść </w:t>
+      </w:r>
+      <w:r>
+        <w:rPr>
+          <w:rtl w:val="0"/>
+        </w:rPr>
+        <w:t>wsp</w:t>
+      </w:r>
+      <w:r>
+        <w:rPr>
+          <w:rtl w:val="0"/>
+        </w:rPr>
+        <w:t>ół</w:t>
+      </w:r>
+      <w:r>
+        <w:rPr>
+          <w:rtl w:val="0"/>
+        </w:rPr>
+        <w:t>czynnika gamma 0.25 wydaje si</w:t>
+      </w:r>
+      <w:r>
+        <w:rPr>
+          <w:rtl w:val="0"/>
+        </w:rPr>
+        <w:t xml:space="preserve">ę </w:t>
+      </w:r>
+      <w:r>
+        <w:rPr>
+          <w:rtl w:val="0"/>
+        </w:rPr>
+        <w:t>oddawa</w:t>
+      </w:r>
+      <w:r>
+        <w:rPr>
+          <w:rtl w:val="0"/>
+        </w:rPr>
+        <w:t xml:space="preserve">ć </w:t>
+      </w:r>
+      <w:r>
+        <w:rPr>
+          <w:rtl w:val="0"/>
+        </w:rPr>
+        <w:t>balans najmniej wp</w:t>
+      </w:r>
+      <w:r>
+        <w:rPr>
+          <w:rtl w:val="0"/>
+        </w:rPr>
+        <w:t>ł</w:t>
+      </w:r>
+      <w:r>
+        <w:rPr>
+          <w:rtl w:val="0"/>
+        </w:rPr>
+        <w:t>ywaj</w:t>
+      </w:r>
+      <w:r>
+        <w:rPr>
+          <w:rtl w:val="0"/>
+        </w:rPr>
+        <w:t>ą</w:t>
+      </w:r>
+      <w:r>
+        <w:rPr>
+          <w:rtl w:val="0"/>
+        </w:rPr>
+        <w:t>cy na pozosta</w:t>
+      </w:r>
+      <w:r>
+        <w:rPr>
+          <w:rtl w:val="0"/>
+        </w:rPr>
+        <w:t>ł</w:t>
+      </w:r>
+      <w:r>
+        <w:rPr>
+          <w:rtl w:val="0"/>
+        </w:rPr>
+        <w:t>e parametry symulacji.</w:t>
+      </w:r>
+    </w:p>
+    <w:p>
+      <w:pPr>
+        <w:pStyle w:val="Body"/>
+        <w:bidi w:val="0"/>
+      </w:pPr>
+      <w:r>
+        <w:drawing xmlns:a="http://schemas.openxmlformats.org/drawingml/2006/main">
+          <wp:anchor distT="152400" distB="152400" distL="152400" distR="152400" simplePos="0" relativeHeight="251661312" behindDoc="0" locked="0" layoutInCell="1" allowOverlap="1">
+            <wp:simplePos x="0" y="0"/>
+            <wp:positionH relativeFrom="margin">
+              <wp:posOffset>-6350</wp:posOffset>
+            </wp:positionH>
+            <wp:positionV relativeFrom="page">
+              <wp:posOffset>0</wp:posOffset>
+            </wp:positionV>
+            <wp:extent cx="6120057" cy="4590043"/>
+            <wp:effectExtent l="0" t="0" r="0" b="0"/>
+            <wp:wrapTopAndBottom distT="152400" distB="152400"/>
+            <wp:docPr id="1073741827" name="officeArt object" descr="Image"/>
+            <wp:cNvGraphicFramePr/>
+            <a:graphic xmlns:a="http://schemas.openxmlformats.org/drawingml/2006/main">
+              <a:graphicData uri="http://schemas.openxmlformats.org/drawingml/2006/picture">
+                <pic:pic xmlns:pic="http://schemas.openxmlformats.org/drawingml/2006/picture">
+                  <pic:nvPicPr>
+                    <pic:cNvPr id="1073741827" name="Image" descr="Image"/>
+                    <pic:cNvPicPr>
+                      <a:picLocks noChangeAspect="1"/>
+                    </pic:cNvPicPr>
+                  </pic:nvPicPr>
+                  <pic:blipFill>
+                    <a:blip r:embed="rId6">
+                      <a:extLst/>
+                    </a:blip>
+                    <a:stretch>
+                      <a:fillRect/>
+                    </a:stretch>
+                  </pic:blipFill>
+                  <pic:spPr>
+                    <a:xfrm>
+                      <a:off x="0" y="0"/>
+                      <a:ext cx="6120057" cy="4590043"/>
+                    </a:xfrm>
+                    <a:prstGeom prst="rect">
+                      <a:avLst/>
+                    </a:prstGeom>
+                    <a:ln w="12700" cap="flat">
+                      <a:noFill/>
+                      <a:miter lim="400000"/>
+                    </a:ln>
+                    <a:effectLst/>
+                  </pic:spPr>
+                </pic:pic>
+              </a:graphicData>
+            </a:graphic>
+          </wp:anchor>
+        </w:drawing>
+      </w:r>
+    </w:p>
+    <w:p>
+      <w:pPr>
+        <w:pStyle w:val="Body"/>
+        <w:bidi w:val="0"/>
+      </w:pPr>
+      <w:r>
+        <w:rPr>
+          <w:rtl w:val="0"/>
+        </w:rPr>
+        <w:t>Nast</w:t>
+      </w:r>
+      <w:r>
+        <w:rPr>
+          <w:rtl w:val="0"/>
+        </w:rPr>
+        <w:t>ę</w:t>
+      </w:r>
+      <w:r>
+        <w:rPr>
+          <w:rtl w:val="0"/>
+        </w:rPr>
+        <w:t>pna analiza dotyczy wp</w:t>
+      </w:r>
+      <w:r>
+        <w:rPr>
+          <w:rtl w:val="0"/>
+        </w:rPr>
+        <w:t>ł</w:t>
+      </w:r>
+      <w:r>
+        <w:rPr>
+          <w:rtl w:val="0"/>
+        </w:rPr>
+        <w:t>ywu wsp</w:t>
+      </w:r>
+      <w:r>
+        <w:rPr>
+          <w:rtl w:val="0"/>
+        </w:rPr>
+        <w:t>ół</w:t>
+      </w:r>
+      <w:r>
+        <w:rPr>
+          <w:rtl w:val="0"/>
+        </w:rPr>
+        <w:t>czynnik</w:t>
+      </w:r>
+      <w:r>
+        <w:rPr>
+          <w:rtl w:val="0"/>
+        </w:rPr>
+        <w:t>ó</w:t>
+      </w:r>
+      <w:r>
+        <w:rPr>
+          <w:rtl w:val="0"/>
+        </w:rPr>
+        <w:t xml:space="preserve">w </w:t>
+      </w:r>
+      <w:r>
+        <w:rPr>
+          <w:u w:val="single"/>
+          <w:rtl w:val="0"/>
+        </w:rPr>
+        <w:t>beta</w:t>
+      </w:r>
+      <w:r>
+        <w:rPr>
+          <w:rtl w:val="0"/>
+        </w:rPr>
+        <w:t xml:space="preserve"> i </w:t>
+      </w:r>
+      <w:r>
+        <w:rPr>
+          <w:u w:val="single"/>
+          <w:rtl w:val="0"/>
+        </w:rPr>
+        <w:t>gamma</w:t>
+      </w:r>
+      <w:r>
+        <w:rPr>
+          <w:rtl w:val="0"/>
+        </w:rPr>
+        <w:t xml:space="preserve"> na </w:t>
+      </w:r>
+      <w:r>
+        <w:rPr>
+          <w:i w:val="1"/>
+          <w:iCs w:val="1"/>
+          <w:rtl w:val="0"/>
+        </w:rPr>
+        <w:t>warto</w:t>
+      </w:r>
+      <w:r>
+        <w:rPr>
+          <w:i w:val="1"/>
+          <w:iCs w:val="1"/>
+          <w:rtl w:val="0"/>
+        </w:rPr>
+        <w:t xml:space="preserve">ść </w:t>
+      </w:r>
+      <w:r>
+        <w:rPr>
+          <w:i w:val="1"/>
+          <w:iCs w:val="1"/>
+          <w:rtl w:val="0"/>
+        </w:rPr>
+        <w:t>progow</w:t>
+      </w:r>
+      <w:r>
+        <w:rPr>
+          <w:i w:val="1"/>
+          <w:iCs w:val="1"/>
+          <w:rtl w:val="0"/>
+        </w:rPr>
+        <w:t>ą</w:t>
+      </w:r>
+      <w:r>
+        <w:rPr>
+          <w:rtl w:val="0"/>
+        </w:rPr>
+        <w:t xml:space="preserve"> populacji podatnej.</w:t>
+      </w:r>
+    </w:p>
+    <w:p>
+      <w:pPr>
+        <w:pStyle w:val="Body"/>
+        <w:bidi w:val="0"/>
+      </w:pPr>
+    </w:p>
+    <w:p>
+      <w:pPr>
+        <w:pStyle w:val="Body"/>
+        <w:bidi w:val="0"/>
+      </w:pPr>
+    </w:p>
+    <w:p>
+      <w:pPr>
+        <w:pStyle w:val="Body"/>
+        <w:bidi w:val="0"/>
+      </w:pPr>
+    </w:p>
+    <w:p>
+      <w:pPr>
+        <w:pStyle w:val="Body"/>
+        <w:bidi w:val="0"/>
+      </w:pPr>
+    </w:p>
+    <w:p>
+      <w:pPr>
+        <w:pStyle w:val="Body"/>
+        <w:bidi w:val="0"/>
+      </w:pPr>
+    </w:p>
+    <w:p>
+      <w:pPr>
+        <w:pStyle w:val="Body"/>
+        <w:bidi w:val="0"/>
+      </w:pPr>
+    </w:p>
+    <w:p>
+      <w:pPr>
+        <w:pStyle w:val="Body"/>
+        <w:bidi w:val="0"/>
+      </w:pPr>
+    </w:p>
+    <w:p>
+      <w:pPr>
+        <w:pStyle w:val="Body"/>
+        <w:bidi w:val="0"/>
+      </w:pPr>
+    </w:p>
+    <w:p>
+      <w:pPr>
+        <w:pStyle w:val="Body"/>
+        <w:bidi w:val="0"/>
+      </w:pPr>
+    </w:p>
+    <w:p>
+      <w:pPr>
+        <w:pStyle w:val="Body"/>
+        <w:bidi w:val="0"/>
+      </w:pPr>
+    </w:p>
+    <w:p>
+      <w:pPr>
+        <w:pStyle w:val="Body"/>
+        <w:bidi w:val="0"/>
+      </w:pPr>
+    </w:p>
+    <w:p>
+      <w:pPr>
+        <w:pStyle w:val="Body"/>
+        <w:bidi w:val="0"/>
+      </w:pPr>
+    </w:p>
+    <w:p>
+      <w:pPr>
+        <w:pStyle w:val="Body"/>
+        <w:bidi w:val="0"/>
+      </w:pPr>
+    </w:p>
+    <w:p>
+      <w:pPr>
+        <w:pStyle w:val="Body"/>
+        <w:bidi w:val="0"/>
+      </w:pPr>
+    </w:p>
+    <w:p>
+      <w:pPr>
+        <w:pStyle w:val="Body"/>
+        <w:bidi w:val="0"/>
+      </w:pPr>
+    </w:p>
+    <w:p>
+      <w:pPr>
+        <w:pStyle w:val="Heading 3"/>
+        <w:bidi w:val="0"/>
+      </w:pPr>
+      <w:r>
+        <w:rPr>
+          <w:rtl w:val="0"/>
+        </w:rPr>
+        <w:t>Wariant pesymistyczny Beta = 0.9 Gamma = 0.1</w:t>
+      </w:r>
+    </w:p>
+    <w:p>
+      <w:pPr>
+        <w:pStyle w:val="Body"/>
+        <w:bidi w:val="0"/>
+      </w:pPr>
+      <w:r>
+        <w:rPr>
+          <w:rtl w:val="0"/>
+        </w:rPr>
+        <w:t>Populacja osobnik</w:t>
+      </w:r>
+      <w:r>
+        <w:rPr>
+          <w:rtl w:val="0"/>
+        </w:rPr>
+        <w:t>ó</w:t>
+      </w:r>
+      <w:r>
+        <w:rPr>
+          <w:rtl w:val="0"/>
+        </w:rPr>
+        <w:t>w podatnych jest w strefie ryzyka a</w:t>
+      </w:r>
+      <w:r>
+        <w:rPr>
+          <w:rtl w:val="0"/>
+        </w:rPr>
+        <w:t xml:space="preserve">ż </w:t>
+      </w:r>
+      <w:r>
+        <w:rPr>
+          <w:rtl w:val="0"/>
+        </w:rPr>
+        <w:t>do poziomu oko</w:t>
+      </w:r>
+      <w:r>
+        <w:rPr>
+          <w:rtl w:val="0"/>
+        </w:rPr>
+        <w:t>ł</w:t>
+      </w:r>
+      <w:r>
+        <w:rPr>
+          <w:rtl w:val="0"/>
+        </w:rPr>
+        <w:t>o 42-45% populacji zaszczepionej. W tym przypadku osoby podatne stanowi</w:t>
+      </w:r>
+      <w:r>
+        <w:rPr>
+          <w:rtl w:val="0"/>
+        </w:rPr>
+        <w:t xml:space="preserve">ą </w:t>
+      </w:r>
+      <w:r>
+        <w:rPr>
+          <w:rtl w:val="0"/>
+        </w:rPr>
+        <w:t>ledwie 5% ca</w:t>
+      </w:r>
+      <w:r>
+        <w:rPr>
+          <w:rtl w:val="0"/>
+        </w:rPr>
+        <w:t>ł</w:t>
+      </w:r>
+      <w:r>
+        <w:rPr>
+          <w:rtl w:val="0"/>
+        </w:rPr>
+        <w:t>ej populacji.</w:t>
+      </w:r>
+    </w:p>
+    <w:p>
+      <w:pPr>
+        <w:pStyle w:val="Body"/>
+        <w:bidi w:val="0"/>
+      </w:pPr>
+    </w:p>
+    <w:p>
+      <w:pPr>
+        <w:pStyle w:val="Heading 3"/>
+        <w:bidi w:val="0"/>
+      </w:pPr>
+      <w:r>
+        <w:rPr>
+          <w:rtl w:val="0"/>
+        </w:rPr>
+        <w:t>Wariant optymistyczny Beta = 0.3 Gamma = 0</w:t>
+      </w:r>
+      <w:r>
+        <w:drawing xmlns:a="http://schemas.openxmlformats.org/drawingml/2006/main">
+          <wp:anchor distT="152400" distB="152400" distL="152400" distR="152400" simplePos="0" relativeHeight="251662336" behindDoc="0" locked="0" layoutInCell="1" allowOverlap="1">
+            <wp:simplePos x="0" y="0"/>
+            <wp:positionH relativeFrom="page">
+              <wp:posOffset>1547304</wp:posOffset>
+            </wp:positionH>
+            <wp:positionV relativeFrom="page">
+              <wp:posOffset>1526025</wp:posOffset>
+            </wp:positionV>
+            <wp:extent cx="4465447" cy="3349085"/>
+            <wp:effectExtent l="0" t="0" r="0" b="0"/>
+            <wp:wrapTopAndBottom distT="152400" distB="152400"/>
+            <wp:docPr id="1073741828" name="officeArt object" descr="Image"/>
+            <wp:cNvGraphicFramePr/>
+            <a:graphic xmlns:a="http://schemas.openxmlformats.org/drawingml/2006/main">
+              <a:graphicData uri="http://schemas.openxmlformats.org/drawingml/2006/picture">
+                <pic:pic xmlns:pic="http://schemas.openxmlformats.org/drawingml/2006/picture">
+                  <pic:nvPicPr>
+                    <pic:cNvPr id="1073741828" name="Image" descr="Image"/>
+                    <pic:cNvPicPr>
+                      <a:picLocks noChangeAspect="1"/>
+                    </pic:cNvPicPr>
+                  </pic:nvPicPr>
+                  <pic:blipFill>
+                    <a:blip r:embed="rId7">
+                      <a:extLst/>
+                    </a:blip>
+                    <a:stretch>
+                      <a:fillRect/>
+                    </a:stretch>
+                  </pic:blipFill>
+                  <pic:spPr>
+                    <a:xfrm>
+                      <a:off x="0" y="0"/>
+                      <a:ext cx="4465447" cy="3349085"/>
+                    </a:xfrm>
+                    <a:prstGeom prst="rect">
+                      <a:avLst/>
+                    </a:prstGeom>
+                    <a:ln w="12700" cap="flat">
+                      <a:noFill/>
+                      <a:miter lim="400000"/>
+                    </a:ln>
+                    <a:effectLst/>
+                  </pic:spPr>
+                </pic:pic>
+              </a:graphicData>
+            </a:graphic>
+          </wp:anchor>
+        </w:drawing>
+      </w:r>
+      <w:r>
+        <w:drawing xmlns:a="http://schemas.openxmlformats.org/drawingml/2006/main">
+          <wp:anchor distT="152400" distB="152400" distL="152400" distR="152400" simplePos="0" relativeHeight="251663360" behindDoc="0" locked="0" layoutInCell="1" allowOverlap="1">
+            <wp:simplePos x="0" y="0"/>
+            <wp:positionH relativeFrom="page">
+              <wp:posOffset>1547304</wp:posOffset>
+            </wp:positionH>
+            <wp:positionV relativeFrom="page">
+              <wp:posOffset>6629542</wp:posOffset>
+            </wp:positionV>
+            <wp:extent cx="4465447" cy="3349085"/>
+            <wp:effectExtent l="0" t="0" r="0" b="0"/>
+            <wp:wrapTopAndBottom distT="152400" distB="152400"/>
+            <wp:docPr id="1073741829" name="officeArt object" descr="Image"/>
+            <wp:cNvGraphicFramePr/>
+            <a:graphic xmlns:a="http://schemas.openxmlformats.org/drawingml/2006/main">
+              <a:graphicData uri="http://schemas.openxmlformats.org/drawingml/2006/picture">
+                <pic:pic xmlns:pic="http://schemas.openxmlformats.org/drawingml/2006/picture">
+                  <pic:nvPicPr>
+                    <pic:cNvPr id="1073741829" name="Image" descr="Image"/>
+                    <pic:cNvPicPr>
+                      <a:picLocks noChangeAspect="1"/>
+                    </pic:cNvPicPr>
+                  </pic:nvPicPr>
+                  <pic:blipFill>
+                    <a:blip r:embed="rId8">
+                      <a:extLst/>
+                    </a:blip>
+                    <a:stretch>
+                      <a:fillRect/>
+                    </a:stretch>
+                  </pic:blipFill>
+                  <pic:spPr>
+                    <a:xfrm>
+                      <a:off x="0" y="0"/>
+                      <a:ext cx="4465447" cy="3349085"/>
+                    </a:xfrm>
+                    <a:prstGeom prst="rect">
+                      <a:avLst/>
+                    </a:prstGeom>
+                    <a:ln w="12700" cap="flat">
+                      <a:noFill/>
+                      <a:miter lim="400000"/>
+                    </a:ln>
+                    <a:effectLst/>
+                  </pic:spPr>
+                </pic:pic>
+              </a:graphicData>
+            </a:graphic>
+          </wp:anchor>
+        </w:drawing>
+      </w:r>
+      <w:r>
+        <w:rPr>
+          <w:rtl w:val="0"/>
+        </w:rPr>
+        <w:t>.3</w:t>
+      </w:r>
+    </w:p>
+    <w:p>
+      <w:pPr>
+        <w:pStyle w:val="Body"/>
+        <w:bidi w:val="0"/>
+      </w:pPr>
+      <w:r>
+        <w:rPr>
+          <w:rtl w:val="0"/>
+        </w:rPr>
+        <w:t>Populacja osobnik</w:t>
+      </w:r>
+      <w:r>
+        <w:rPr>
+          <w:rtl w:val="0"/>
+        </w:rPr>
+        <w:t>ó</w:t>
+      </w:r>
+      <w:r>
+        <w:rPr>
+          <w:rtl w:val="0"/>
+        </w:rPr>
+        <w:t>w podatnych jest bezpieczna ju</w:t>
+      </w:r>
+      <w:r>
+        <w:rPr>
+          <w:rtl w:val="0"/>
+        </w:rPr>
+        <w:t>ż </w:t>
+      </w:r>
+      <w:r>
+        <w:rPr>
+          <w:rtl w:val="0"/>
+        </w:rPr>
+        <w:t>od poziomu oko</w:t>
+      </w:r>
+      <w:r>
+        <w:rPr>
+          <w:rtl w:val="0"/>
+        </w:rPr>
+        <w:t>ł</w:t>
+      </w:r>
+      <w:r>
+        <w:rPr>
+          <w:rtl w:val="0"/>
+        </w:rPr>
+        <w:t>o 15-20% populacji zaszczepionej, rozw</w:t>
+      </w:r>
+      <w:r>
+        <w:rPr>
+          <w:rtl w:val="0"/>
+        </w:rPr>
+        <w:t>ó</w:t>
+      </w:r>
+      <w:r>
+        <w:rPr>
+          <w:rtl w:val="0"/>
+        </w:rPr>
+        <w:t>j choroby jest skutecznie blokowana przez szybko zdrowiej</w:t>
+      </w:r>
+      <w:r>
+        <w:rPr>
+          <w:rtl w:val="0"/>
+        </w:rPr>
+        <w:t>ą</w:t>
+      </w:r>
+      <w:r>
+        <w:rPr>
+          <w:rtl w:val="0"/>
+        </w:rPr>
+        <w:t>ce osobniki i nisk</w:t>
+      </w:r>
+      <w:r>
+        <w:rPr>
+          <w:rtl w:val="0"/>
+        </w:rPr>
+        <w:t xml:space="preserve">ą </w:t>
+      </w:r>
+      <w:r>
+        <w:rPr>
+          <w:rtl w:val="0"/>
+        </w:rPr>
+        <w:t>transmisj</w:t>
+      </w:r>
+      <w:r>
+        <w:rPr>
+          <w:rtl w:val="0"/>
+        </w:rPr>
+        <w:t>ę</w:t>
+      </w:r>
+      <w:r>
+        <w:rPr>
+          <w:rtl w:val="0"/>
+        </w:rPr>
+        <w:t>. W tym przypadku osoby podatne stanowi</w:t>
+      </w:r>
+      <w:r>
+        <w:rPr>
+          <w:rtl w:val="0"/>
+        </w:rPr>
+        <w:t xml:space="preserve">ą </w:t>
+      </w:r>
+      <w:r>
+        <w:rPr>
+          <w:rtl w:val="0"/>
+        </w:rPr>
+        <w:t>powy</w:t>
+      </w:r>
+      <w:r>
+        <w:rPr>
+          <w:rtl w:val="0"/>
+        </w:rPr>
+        <w:t>ż</w:t>
+      </w:r>
+      <w:r>
+        <w:rPr>
+          <w:rtl w:val="0"/>
+        </w:rPr>
+        <w:t>ej 80% populacji.</w:t>
+      </w:r>
+    </w:p>
     <w:sectPr>
-      <w:headerReference w:type="default" r:id="rId5"/>
-      <w:footerReference w:type="default" r:id="rId6"/>
+      <w:headerReference w:type="default" r:id="rId9"/>
+      <w:footerReference w:type="default" r:id="rId10"/>
       <w:pgSz w:w="11906" w:h="16838" w:orient="portrait"/>
       <w:pgMar w:top="1134" w:right="1134" w:bottom="1134" w:left="1134" w:header="709" w:footer="850"/>
       <w:bidi w:val="0"/>
@@ -23521,6 +24885,58 @@
         <w:numId w:val="1"/>
       </w:numPr>
     </w:pPr>
+  </w:style>
+  <w:style w:type="paragraph" w:styleId="Heading 3">
+    <w:name w:val="Heading 3"/>
+    <w:next w:val="Body"/>
+    <w:pPr>
+      <w:keepNext w:val="1"/>
+      <w:keepLines w:val="0"/>
+      <w:pageBreakBefore w:val="0"/>
+      <w:widowControl w:val="1"/>
+      <w:pBdr>
+        <w:top w:val="single" w:color="515151" w:sz="4" w:space="0" w:shadow="0" w:frame="0"/>
+        <w:left w:val="nil"/>
+        <w:bottom w:val="nil"/>
+        <w:right w:val="nil"/>
+      </w:pBdr>
+      <w:shd w:val="clear" w:color="auto" w:fill="auto"/>
+      <w:suppressAutoHyphens w:val="0"/>
+      <w:bidi w:val="0"/>
+      <w:spacing w:before="360" w:after="40" w:line="288" w:lineRule="auto"/>
+      <w:ind w:left="0" w:right="0" w:firstLine="0"/>
+      <w:jc w:val="left"/>
+      <w:outlineLvl w:val="0"/>
+    </w:pPr>
+    <w:rPr>
+      <w:rFonts w:ascii="Helvetica Neue" w:cs="Arial Unicode MS" w:hAnsi="Helvetica Neue" w:eastAsia="Arial Unicode MS"/>
+      <w:b w:val="0"/>
+      <w:bCs w:val="0"/>
+      <w:i w:val="0"/>
+      <w:iCs w:val="0"/>
+      <w:caps w:val="0"/>
+      <w:smallCaps w:val="0"/>
+      <w:strike w:val="0"/>
+      <w:dstrike w:val="0"/>
+      <w:outline w:val="0"/>
+      <w:color w:val="000000"/>
+      <w:spacing w:val="5"/>
+      <w:kern w:val="0"/>
+      <w:position w:val="0"/>
+      <w:sz w:val="28"/>
+      <w:szCs w:val="28"/>
+      <w:u w:val="none"/>
+      <w:shd w:val="nil" w:color="auto" w:fill="auto"/>
+      <w:vertAlign w:val="baseline"/>
+      <w14:textOutline>
+        <w14:noFill/>
+      </w14:textOutline>
+      <w14:textFill>
+        <w14:solidFill>
+          <w14:srgbClr w14:val="000000"/>
+        </w14:solidFill>
+      </w14:textFill>
+    </w:rPr>
   </w:style>
 </w:styles>
 </file>

</xml_diff>